<commit_message>
added font awesome icons
</commit_message>
<xml_diff>
--- a/assets/2021 Resume.docx
+++ b/assets/2021 Resume.docx
@@ -51,7 +51,14 @@
                 <w:rFonts w:ascii="Cambria" w:hAnsi="Cambria"/>
                 <w:b/>
               </w:rPr>
-              <w:t>Overview</w:t>
+              <w:t>O</w:t>
+            </w:r>
+            <w:r>
+              <w:rPr>
+                <w:rFonts w:ascii="Cambria" w:hAnsi="Cambria"/>
+                <w:b/>
+              </w:rPr>
+              <w:t>verview</w:t>
             </w:r>
           </w:p>
         </w:tc>
@@ -82,125 +89,55 @@
                 <w:sz w:val="20"/>
                 <w:szCs w:val="20"/>
               </w:rPr>
-              <w:t>Results-driven sales engineer focused</w:t>
-            </w:r>
-            <w:r>
-              <w:rPr>
-                <w:rFonts w:ascii="Cambria" w:hAnsi="Cambria"/>
-                <w:sz w:val="20"/>
-                <w:szCs w:val="20"/>
-              </w:rPr>
-              <w:t xml:space="preserve"> on growth and increasing company</w:t>
-            </w:r>
-            <w:r>
-              <w:rPr>
-                <w:rFonts w:ascii="Cambria" w:hAnsi="Cambria"/>
-                <w:sz w:val="20"/>
-                <w:szCs w:val="20"/>
-              </w:rPr>
-              <w:t xml:space="preserve"> revenue.  Top performing sales manager with technical sales e</w:t>
-            </w:r>
-            <w:r>
-              <w:rPr>
-                <w:rFonts w:ascii="Cambria" w:hAnsi="Cambria"/>
-                <w:sz w:val="20"/>
-                <w:szCs w:val="20"/>
-              </w:rPr>
-              <w:t xml:space="preserve">xperience in several </w:t>
-            </w:r>
-            <w:r>
-              <w:rPr>
-                <w:rFonts w:ascii="Cambria" w:hAnsi="Cambria"/>
-                <w:sz w:val="20"/>
-                <w:szCs w:val="20"/>
-              </w:rPr>
-              <w:t xml:space="preserve">industries including </w:t>
-            </w:r>
-            <w:r>
-              <w:rPr>
-                <w:rFonts w:ascii="Cambria" w:hAnsi="Cambria"/>
-                <w:sz w:val="20"/>
-                <w:szCs w:val="20"/>
-              </w:rPr>
-              <w:t xml:space="preserve">x-ray spectrometry, </w:t>
-            </w:r>
-            <w:r>
-              <w:rPr>
-                <w:rFonts w:ascii="Cambria" w:hAnsi="Cambria"/>
-                <w:sz w:val="20"/>
-                <w:szCs w:val="20"/>
-              </w:rPr>
-              <w:t xml:space="preserve">aerospace, defense, recreational, and medical. Proficient in Microsoft Office, Visual Basic </w:t>
-            </w:r>
-            <w:r>
-              <w:rPr>
-                <w:rFonts w:ascii="Cambria" w:hAnsi="Cambria"/>
-                <w:sz w:val="20"/>
-                <w:szCs w:val="20"/>
-              </w:rPr>
-              <w:t xml:space="preserve">for Applications, </w:t>
-            </w:r>
-            <w:proofErr w:type="spellStart"/>
-            <w:r>
-              <w:rPr>
-                <w:rFonts w:ascii="Cambria" w:hAnsi="Cambria"/>
-                <w:sz w:val="20"/>
-                <w:szCs w:val="20"/>
-              </w:rPr>
-              <w:t>Solidworks</w:t>
-            </w:r>
-            <w:proofErr w:type="spellEnd"/>
-            <w:r>
-              <w:rPr>
-                <w:rFonts w:ascii="Cambria" w:hAnsi="Cambria"/>
-                <w:sz w:val="20"/>
-                <w:szCs w:val="20"/>
-              </w:rPr>
-              <w:t>, NX</w:t>
-            </w:r>
-            <w:r>
-              <w:rPr>
-                <w:rFonts w:ascii="Cambria" w:hAnsi="Cambria"/>
-                <w:sz w:val="20"/>
-                <w:szCs w:val="20"/>
-              </w:rPr>
-              <w:t xml:space="preserve">, C++, </w:t>
-            </w:r>
-            <w:proofErr w:type="spellStart"/>
-            <w:r>
-              <w:rPr>
-                <w:rFonts w:ascii="Cambria" w:hAnsi="Cambria"/>
-                <w:sz w:val="20"/>
-                <w:szCs w:val="20"/>
-              </w:rPr>
-              <w:t>Matlab</w:t>
-            </w:r>
-            <w:proofErr w:type="spellEnd"/>
-            <w:r>
-              <w:rPr>
-                <w:rFonts w:ascii="Cambria" w:hAnsi="Cambria"/>
-                <w:sz w:val="20"/>
-                <w:szCs w:val="20"/>
-              </w:rPr>
-              <w:t xml:space="preserve">, ANSYS, HTML, CSS, </w:t>
-            </w:r>
-            <w:proofErr w:type="spellStart"/>
-            <w:r>
-              <w:rPr>
-                <w:rFonts w:ascii="Cambria" w:hAnsi="Cambria"/>
-                <w:sz w:val="20"/>
-                <w:szCs w:val="20"/>
-              </w:rPr>
-              <w:t>Javascript</w:t>
-            </w:r>
-            <w:proofErr w:type="spellEnd"/>
-            <w:r>
-              <w:rPr>
-                <w:rFonts w:ascii="Cambria" w:hAnsi="Cambria"/>
-                <w:sz w:val="20"/>
-                <w:szCs w:val="20"/>
-              </w:rPr>
-              <w:t>, and GIT. Goal oriented leader with excellent communication and team working skills.</w:t>
+              <w:t xml:space="preserve">Full-stack web developer with experience in JavaScript, jQuery, Express, and React. Mechanical Engineer </w:t>
+            </w:r>
+            <w:r>
+              <w:rPr>
+                <w:rFonts w:ascii="Cambria" w:hAnsi="Cambria"/>
+                <w:sz w:val="20"/>
+                <w:szCs w:val="20"/>
+              </w:rPr>
+              <w:t>with a passion for product development. Top performing business leader and sales manager focused</w:t>
+            </w:r>
+            <w:r>
+              <w:rPr>
+                <w:rFonts w:ascii="Cambria" w:hAnsi="Cambria"/>
+                <w:sz w:val="20"/>
+                <w:szCs w:val="20"/>
+              </w:rPr>
+              <w:t xml:space="preserve"> on</w:t>
+            </w:r>
+            <w:r>
+              <w:rPr>
+                <w:rFonts w:ascii="Cambria" w:hAnsi="Cambria"/>
+                <w:sz w:val="20"/>
+                <w:szCs w:val="20"/>
+              </w:rPr>
+              <w:t xml:space="preserve"> company</w:t>
+            </w:r>
+            <w:r>
+              <w:rPr>
+                <w:rFonts w:ascii="Cambria" w:hAnsi="Cambria"/>
+                <w:sz w:val="20"/>
+                <w:szCs w:val="20"/>
+              </w:rPr>
+              <w:t xml:space="preserve"> growth and increas</w:t>
+            </w:r>
+            <w:r>
+              <w:rPr>
+                <w:rFonts w:ascii="Cambria" w:hAnsi="Cambria"/>
+                <w:sz w:val="20"/>
+                <w:szCs w:val="20"/>
+              </w:rPr>
+              <w:t>ed</w:t>
+            </w:r>
+            <w:r>
+              <w:rPr>
+                <w:rFonts w:ascii="Cambria" w:hAnsi="Cambria"/>
+                <w:sz w:val="20"/>
+                <w:szCs w:val="20"/>
+              </w:rPr>
+              <w:t xml:space="preserve"> revenue.  Goal oriented leader with excellent communication and team working skills.</w:t>
             </w:r>
           </w:p>
         </w:tc>
@@ -214,7 +151,7 @@
             <w:tcW w:w="10070" w:type="dxa"/>
             <w:gridSpan w:val="3"/>
             <w:tcBorders>
-              <w:bottom w:val="single" w:sz="6" w:space="0" w:color="auto"/>
+              <w:bottom w:val="single" w:sz="8" w:space="0" w:color="auto"/>
             </w:tcBorders>
           </w:tcPr>
           <w:p>
@@ -253,7 +190,7 @@
             <w:tcW w:w="6402" w:type="dxa"/>
             <w:gridSpan w:val="2"/>
             <w:tcBorders>
-              <w:top w:val="single" w:sz="6" w:space="0" w:color="auto"/>
+              <w:top w:val="single" w:sz="8" w:space="0" w:color="auto"/>
             </w:tcBorders>
           </w:tcPr>
           <w:p>
@@ -309,7 +246,7 @@
           <w:tcPr>
             <w:tcW w:w="3668" w:type="dxa"/>
             <w:tcBorders>
-              <w:top w:val="single" w:sz="6" w:space="0" w:color="auto"/>
+              <w:top w:val="single" w:sz="8" w:space="0" w:color="auto"/>
             </w:tcBorders>
           </w:tcPr>
           <w:p>
@@ -363,7 +300,55 @@
                 <w:sz w:val="20"/>
                 <w:szCs w:val="20"/>
               </w:rPr>
-              <w:t>Manage the European sales region for the x-ray tube and detector products</w:t>
+              <w:t>Manage the European sa</w:t>
+            </w:r>
+            <w:r>
+              <w:rPr>
+                <w:rFonts w:ascii="Cambria" w:hAnsi="Cambria"/>
+                <w:sz w:val="20"/>
+                <w:szCs w:val="20"/>
+              </w:rPr>
+              <w:t>les</w:t>
+            </w:r>
+            <w:r>
+              <w:rPr>
+                <w:rFonts w:ascii="Cambria" w:hAnsi="Cambria"/>
+                <w:sz w:val="20"/>
+                <w:szCs w:val="20"/>
+              </w:rPr>
+              <w:t xml:space="preserve"> </w:t>
+            </w:r>
+            <w:r>
+              <w:rPr>
+                <w:rFonts w:ascii="Cambria" w:hAnsi="Cambria"/>
+                <w:sz w:val="20"/>
+                <w:szCs w:val="20"/>
+              </w:rPr>
+              <w:t xml:space="preserve">of </w:t>
+            </w:r>
+            <w:r>
+              <w:rPr>
+                <w:rFonts w:ascii="Cambria" w:hAnsi="Cambria"/>
+                <w:sz w:val="20"/>
+                <w:szCs w:val="20"/>
+              </w:rPr>
+              <w:t>tube and detector products</w:t>
+            </w:r>
+            <w:r>
+              <w:rPr>
+                <w:rFonts w:ascii="Cambria" w:hAnsi="Cambria"/>
+                <w:sz w:val="20"/>
+                <w:szCs w:val="20"/>
+              </w:rPr>
+              <w:t xml:space="preserve"> </w:t>
+            </w:r>
+            <w:r>
+              <w:rPr>
+                <w:rFonts w:ascii="Cambria" w:hAnsi="Cambria"/>
+                <w:sz w:val="20"/>
+                <w:szCs w:val="20"/>
+              </w:rPr>
+              <w:t>for the x-ray spectrometry division</w:t>
             </w:r>
           </w:p>
           <w:p>
@@ -383,10 +368,11 @@
             <w:r>
               <w:rPr>
                 <w:rFonts w:ascii="Cambria" w:hAnsi="Cambria"/>
-                <w:sz w:val="20"/>
-                <w:szCs w:val="20"/>
-              </w:rPr>
-              <w:t>Oversee the return material authorizations and communicate with existing customers</w:t>
+                <w:bCs/>
+                <w:sz w:val="20"/>
+                <w:szCs w:val="20"/>
+              </w:rPr>
+              <w:t>Maintain and improve the company website using WordPress</w:t>
             </w:r>
           </w:p>
           <w:p>
@@ -594,20 +580,16 @@
                 <w:sz w:val="20"/>
                 <w:szCs w:val="20"/>
               </w:rPr>
-              <w:t xml:space="preserve">, trade </w:t>
-            </w:r>
-            <w:proofErr w:type="spellStart"/>
-            <w:proofErr w:type="gramStart"/>
-            <w:r>
-              <w:rPr>
-                <w:rFonts w:ascii="Cambria" w:hAnsi="Cambria"/>
-                <w:sz w:val="20"/>
-                <w:szCs w:val="20"/>
-              </w:rPr>
-              <w:t>shows,D</w:t>
-            </w:r>
-            <w:proofErr w:type="spellEnd"/>
-            <w:proofErr w:type="gramEnd"/>
+              <w:t>, trade shows</w:t>
+            </w:r>
+            <w:r>
+              <w:rPr>
+                <w:rFonts w:ascii="Cambria" w:hAnsi="Cambria"/>
+                <w:sz w:val="20"/>
+                <w:szCs w:val="20"/>
+              </w:rPr>
+              <w:t>,</w:t>
+            </w:r>
             <w:r>
               <w:rPr>
                 <w:rFonts w:ascii="Cambria" w:hAnsi="Cambria"/>
@@ -637,7 +619,23 @@
                 <w:sz w:val="20"/>
                 <w:szCs w:val="20"/>
               </w:rPr>
-              <w:t xml:space="preserve">Developed an efficient shipping and packaging </w:t>
+              <w:t>Developed a</w:t>
+            </w:r>
+            <w:r>
+              <w:rPr>
+                <w:rFonts w:ascii="Cambria" w:hAnsi="Cambria"/>
+                <w:sz w:val="20"/>
+                <w:szCs w:val="20"/>
+              </w:rPr>
+              <w:t xml:space="preserve"> more</w:t>
+            </w:r>
+            <w:r>
+              <w:rPr>
+                <w:rFonts w:ascii="Cambria" w:hAnsi="Cambria"/>
+                <w:sz w:val="20"/>
+                <w:szCs w:val="20"/>
+              </w:rPr>
+              <w:t xml:space="preserve"> efficient shipping and packaging </w:t>
             </w:r>
             <w:r>
               <w:rPr>
@@ -653,7 +651,23 @@
                 <w:sz w:val="20"/>
                 <w:szCs w:val="20"/>
               </w:rPr>
-              <w:t xml:space="preserve"> cutting costs by approximately $100,000 yearly</w:t>
+              <w:t xml:space="preserve"> cutting costs by a</w:t>
+            </w:r>
+            <w:r>
+              <w:rPr>
+                <w:rFonts w:ascii="Cambria" w:hAnsi="Cambria"/>
+                <w:sz w:val="20"/>
+                <w:szCs w:val="20"/>
+              </w:rPr>
+              <w:t>bout</w:t>
+            </w:r>
+            <w:r>
+              <w:rPr>
+                <w:rFonts w:ascii="Cambria" w:hAnsi="Cambria"/>
+                <w:sz w:val="20"/>
+                <w:szCs w:val="20"/>
+              </w:rPr>
+              <w:t xml:space="preserve"> $100,000 yearly</w:t>
             </w:r>
           </w:p>
           <w:p>
@@ -982,7 +996,7 @@
             <w:tcW w:w="10070" w:type="dxa"/>
             <w:gridSpan w:val="3"/>
             <w:tcBorders>
-              <w:bottom w:val="single" w:sz="6" w:space="0" w:color="auto"/>
+              <w:bottom w:val="single" w:sz="8" w:space="0" w:color="auto"/>
             </w:tcBorders>
           </w:tcPr>
           <w:p>
@@ -1022,7 +1036,7 @@
             <w:tcW w:w="6402" w:type="dxa"/>
             <w:gridSpan w:val="2"/>
             <w:tcBorders>
-              <w:top w:val="single" w:sz="6" w:space="0" w:color="auto"/>
+              <w:top w:val="single" w:sz="8" w:space="0" w:color="auto"/>
             </w:tcBorders>
           </w:tcPr>
           <w:p>
@@ -1086,7 +1100,7 @@
           <w:tcPr>
             <w:tcW w:w="3668" w:type="dxa"/>
             <w:tcBorders>
-              <w:top w:val="single" w:sz="6" w:space="0" w:color="auto"/>
+              <w:top w:val="single" w:sz="8" w:space="0" w:color="auto"/>
             </w:tcBorders>
           </w:tcPr>
           <w:p>
@@ -1217,7 +1231,7 @@
             <w:tcW w:w="10070" w:type="dxa"/>
             <w:gridSpan w:val="3"/>
             <w:tcBorders>
-              <w:bottom w:val="single" w:sz="6" w:space="0" w:color="auto"/>
+              <w:bottom w:val="single" w:sz="8" w:space="0" w:color="auto"/>
             </w:tcBorders>
           </w:tcPr>
           <w:p>
@@ -1257,7 +1271,7 @@
             <w:tcW w:w="10070" w:type="dxa"/>
             <w:gridSpan w:val="3"/>
             <w:tcBorders>
-              <w:top w:val="single" w:sz="6" w:space="0" w:color="auto"/>
+              <w:top w:val="single" w:sz="8" w:space="0" w:color="auto"/>
             </w:tcBorders>
           </w:tcPr>
           <w:p>
@@ -1279,7 +1293,7 @@
                 <w:sz w:val="20"/>
                 <w:szCs w:val="20"/>
               </w:rPr>
-              <w:t>Skilled in the manufacturing processes of composite materials including layup, resin infusion, filament winding, and curing</w:t>
+              <w:t>Proficient in HTML5, CSS, JavaScript, jQuery, Bootstrap, Node.js, Express.js, MySQL, React, and Python</w:t>
             </w:r>
           </w:p>
           <w:p>
@@ -1301,7 +1315,7 @@
                 <w:sz w:val="20"/>
                 <w:szCs w:val="20"/>
               </w:rPr>
-              <w:t xml:space="preserve">Passed the NCEES Fundamentals of Engineering (FE) exam </w:t>
+              <w:t>Skilled in the manufacturing processes of composite materials including layup, resin infusion, filament winding, and curing</w:t>
             </w:r>
           </w:p>
           <w:p>
@@ -1323,7 +1337,7 @@
                 <w:sz w:val="20"/>
                 <w:szCs w:val="20"/>
               </w:rPr>
-              <w:t>Familiar with MIL and AS9100 quality standards</w:t>
+              <w:t xml:space="preserve">Passed the NCEES Fundamentals of Engineering (FE) exam </w:t>
             </w:r>
           </w:p>
           <w:p>
@@ -1345,61 +1359,7 @@
                 <w:sz w:val="20"/>
                 <w:szCs w:val="20"/>
               </w:rPr>
-              <w:t xml:space="preserve">Proficient in engineering and programming software including Microsoft Office, Visual Basic for Applications (VBA), NX, </w:t>
-            </w:r>
-            <w:proofErr w:type="spellStart"/>
-            <w:r>
-              <w:rPr>
-                <w:rFonts w:ascii="Cambria" w:hAnsi="Cambria"/>
-                <w:sz w:val="20"/>
-                <w:szCs w:val="20"/>
-              </w:rPr>
-              <w:t>Solidworks</w:t>
-            </w:r>
-            <w:proofErr w:type="spellEnd"/>
-            <w:r>
-              <w:rPr>
-                <w:rFonts w:ascii="Cambria" w:hAnsi="Cambria"/>
-                <w:sz w:val="20"/>
-                <w:szCs w:val="20"/>
-              </w:rPr>
-              <w:t xml:space="preserve">, C++, </w:t>
-            </w:r>
-            <w:proofErr w:type="spellStart"/>
-            <w:r>
-              <w:rPr>
-                <w:rFonts w:ascii="Cambria" w:hAnsi="Cambria"/>
-                <w:sz w:val="20"/>
-                <w:szCs w:val="20"/>
-              </w:rPr>
-              <w:t>Matlab</w:t>
-            </w:r>
-            <w:proofErr w:type="spellEnd"/>
-            <w:r>
-              <w:rPr>
-                <w:rFonts w:ascii="Cambria" w:hAnsi="Cambria"/>
-                <w:sz w:val="20"/>
-                <w:szCs w:val="20"/>
-              </w:rPr>
-              <w:t xml:space="preserve">, ANSYS, HTML, CSS, and </w:t>
-            </w:r>
-            <w:proofErr w:type="spellStart"/>
-            <w:r>
-              <w:rPr>
-                <w:rFonts w:ascii="Cambria" w:hAnsi="Cambria"/>
-                <w:sz w:val="20"/>
-                <w:szCs w:val="20"/>
-              </w:rPr>
-              <w:t>Javascript</w:t>
-            </w:r>
-            <w:proofErr w:type="spellEnd"/>
-            <w:r>
-              <w:rPr>
-                <w:rFonts w:ascii="Cambria" w:hAnsi="Cambria"/>
-                <w:sz w:val="20"/>
-                <w:szCs w:val="20"/>
-              </w:rPr>
-              <w:t>.</w:t>
+              <w:t>Familiar with MIL and AS9100 quality standards</w:t>
             </w:r>
           </w:p>
           <w:p>
@@ -1421,7 +1381,67 @@
                 <w:sz w:val="20"/>
                 <w:szCs w:val="20"/>
               </w:rPr>
-              <w:t>Participant on the L3 Technologies Capstone team at Brigham Young University</w:t>
+              <w:t>Experience with</w:t>
+            </w:r>
+            <w:r>
+              <w:rPr>
+                <w:rFonts w:ascii="Cambria" w:hAnsi="Cambria"/>
+                <w:sz w:val="20"/>
+                <w:szCs w:val="20"/>
+              </w:rPr>
+              <w:t xml:space="preserve"> NX, </w:t>
+            </w:r>
+            <w:proofErr w:type="spellStart"/>
+            <w:r>
+              <w:rPr>
+                <w:rFonts w:ascii="Cambria" w:hAnsi="Cambria"/>
+                <w:sz w:val="20"/>
+                <w:szCs w:val="20"/>
+              </w:rPr>
+              <w:t>Solidworks</w:t>
+            </w:r>
+            <w:proofErr w:type="spellEnd"/>
+            <w:r>
+              <w:rPr>
+                <w:rFonts w:ascii="Cambria" w:hAnsi="Cambria"/>
+                <w:sz w:val="20"/>
+                <w:szCs w:val="20"/>
+              </w:rPr>
+              <w:t xml:space="preserve">, C++, </w:t>
+            </w:r>
+            <w:proofErr w:type="spellStart"/>
+            <w:r>
+              <w:rPr>
+                <w:rFonts w:ascii="Cambria" w:hAnsi="Cambria"/>
+                <w:sz w:val="20"/>
+                <w:szCs w:val="20"/>
+              </w:rPr>
+              <w:t>Matlab</w:t>
+            </w:r>
+            <w:proofErr w:type="spellEnd"/>
+            <w:r>
+              <w:rPr>
+                <w:rFonts w:ascii="Cambria" w:hAnsi="Cambria"/>
+                <w:sz w:val="20"/>
+                <w:szCs w:val="20"/>
+              </w:rPr>
+              <w:t>, ANSYS</w:t>
+            </w:r>
+            <w:r>
+              <w:rPr>
+                <w:rFonts w:ascii="Cambria" w:hAnsi="Cambria"/>
+                <w:sz w:val="20"/>
+                <w:szCs w:val="20"/>
+              </w:rPr>
+              <w:t>, and LabView</w:t>
+            </w:r>
+            <w:r>
+              <w:rPr>
+                <w:rFonts w:ascii="Cambria" w:hAnsi="Cambria"/>
+                <w:sz w:val="20"/>
+                <w:szCs w:val="20"/>
+              </w:rPr>
+              <w:t>.</w:t>
             </w:r>
           </w:p>
           <w:p>
@@ -1443,7 +1463,51 @@
                 <w:sz w:val="20"/>
                 <w:szCs w:val="20"/>
               </w:rPr>
+              <w:t>Participant on the L3 Technologies Capstone team at Brigham Young University</w:t>
+            </w:r>
+          </w:p>
+          <w:p>
+            <w:pPr>
+              <w:pStyle w:val="ListParagraph"/>
+              <w:numPr>
+                <w:ilvl w:val="0"/>
+                <w:numId w:val="4"/>
+              </w:numPr>
+              <w:rPr>
+                <w:rFonts w:ascii="Cambria" w:hAnsi="Cambria"/>
+                <w:sz w:val="20"/>
+                <w:szCs w:val="20"/>
+              </w:rPr>
+            </w:pPr>
+            <w:r>
+              <w:rPr>
+                <w:rFonts w:ascii="Cambria" w:hAnsi="Cambria"/>
+                <w:sz w:val="20"/>
+                <w:szCs w:val="20"/>
+              </w:rPr>
               <w:t>Winner of the Fall 2016 Brigham Young University mechatronics robotics competition</w:t>
+            </w:r>
+          </w:p>
+          <w:p>
+            <w:pPr>
+              <w:pStyle w:val="ListParagraph"/>
+              <w:numPr>
+                <w:ilvl w:val="0"/>
+                <w:numId w:val="4"/>
+              </w:numPr>
+              <w:rPr>
+                <w:rFonts w:ascii="Cambria" w:hAnsi="Cambria"/>
+                <w:sz w:val="20"/>
+                <w:szCs w:val="20"/>
+              </w:rPr>
+            </w:pPr>
+            <w:r>
+              <w:rPr>
+                <w:rFonts w:ascii="Cambria" w:hAnsi="Cambria"/>
+                <w:sz w:val="20"/>
+                <w:szCs w:val="20"/>
+              </w:rPr>
+              <w:t>Chinese visa</w:t>
             </w:r>
           </w:p>
           <w:p>
@@ -1501,7 +1565,7 @@
             <w:tcW w:w="10070" w:type="dxa"/>
             <w:gridSpan w:val="3"/>
             <w:tcBorders>
-              <w:bottom w:val="single" w:sz="6" w:space="0" w:color="auto"/>
+              <w:bottom w:val="single" w:sz="8" w:space="0" w:color="auto"/>
             </w:tcBorders>
           </w:tcPr>
           <w:p>
@@ -1544,7 +1608,7 @@
           <w:tcPr>
             <w:tcW w:w="3201" w:type="dxa"/>
             <w:tcBorders>
-              <w:top w:val="single" w:sz="6" w:space="0" w:color="auto"/>
+              <w:top w:val="single" w:sz="8" w:space="0" w:color="auto"/>
             </w:tcBorders>
           </w:tcPr>
           <w:p>
@@ -1641,7 +1705,7 @@
           <w:tcPr>
             <w:tcW w:w="3201" w:type="dxa"/>
             <w:tcBorders>
-              <w:top w:val="single" w:sz="6" w:space="0" w:color="auto"/>
+              <w:top w:val="single" w:sz="8" w:space="0" w:color="auto"/>
             </w:tcBorders>
           </w:tcPr>
           <w:p>
@@ -1738,7 +1802,7 @@
           <w:tcPr>
             <w:tcW w:w="3668" w:type="dxa"/>
             <w:tcBorders>
-              <w:top w:val="single" w:sz="6" w:space="0" w:color="auto"/>
+              <w:top w:val="single" w:sz="8" w:space="0" w:color="auto"/>
             </w:tcBorders>
           </w:tcPr>
           <w:p>
@@ -1885,79 +1949,183 @@
 
 <file path=word/header1.xml><?xml version="1.0" encoding="utf-8"?>
 <w:hdr xmlns:wpc="http://schemas.microsoft.com/office/word/2010/wordprocessingCanvas" xmlns:cx="http://schemas.microsoft.com/office/drawing/2014/chartex" xmlns:cx1="http://schemas.microsoft.com/office/drawing/2015/9/8/chartex" xmlns:cx2="http://schemas.microsoft.com/office/drawing/2015/10/21/chartex" xmlns:cx3="http://schemas.microsoft.com/office/drawing/2016/5/9/chartex" xmlns:cx4="http://schemas.microsoft.com/office/drawing/2016/5/10/chartex" xmlns:cx5="http://schemas.microsoft.com/office/drawing/2016/5/11/chartex" xmlns:cx6="http://schemas.microsoft.com/office/drawing/2016/5/12/chartex" xmlns:cx7="http://schemas.microsoft.com/office/drawing/2016/5/13/chartex" xmlns:cx8="http://schemas.microsoft.com/office/drawing/2016/5/14/chartex" xmlns:mc="http://schemas.openxmlformats.org/markup-compatibility/2006" xmlns:aink="http://schemas.microsoft.com/office/drawing/2016/ink" xmlns:am3d="http://schemas.microsoft.com/office/drawing/2017/model3d" xmlns:o="urn:schemas-microsoft-com:office:office" xmlns:r="http://schemas.openxmlformats.org/officeDocument/2006/relationships" xmlns:m="http://schemas.openxmlformats.org/officeDocument/2006/math" xmlns:v="urn:schemas-microsoft-com:vml" xmlns:wp14="http://schemas.microsoft.com/office/word/2010/wordprocessingDrawing" xmlns:wp="http://schemas.openxmlformats.org/drawingml/2006/wordprocessingDrawing" xmlns:w10="urn:schemas-microsoft-com:office:word" xmlns:w="http://schemas.openxmlformats.org/wordprocessingml/2006/main" xmlns:w14="http://schemas.microsoft.com/office/word/2010/wordml" xmlns:w15="http://schemas.microsoft.com/office/word/2012/wordml" xmlns:w16cex="http://schemas.microsoft.com/office/word/2018/wordml/cex" xmlns:w16cid="http://schemas.microsoft.com/office/word/2016/wordml/cid" xmlns:w16="http://schemas.microsoft.com/office/word/2018/wordml" xmlns:w16se="http://schemas.microsoft.com/office/word/2015/wordml/symex" xmlns:wpg="http://schemas.microsoft.com/office/word/2010/wordprocessingGroup" xmlns:wpi="http://schemas.microsoft.com/office/word/2010/wordprocessingInk" xmlns:wne="http://schemas.microsoft.com/office/word/2006/wordml" xmlns:wps="http://schemas.microsoft.com/office/word/2010/wordprocessingShape" mc:Ignorable="w14 w15 w16se w16cid w16 w16cex wp14">
+  <w:tbl>
+    <w:tblPr>
+      <w:tblStyle w:val="TableGrid"/>
+      <w:tblW w:w="0" w:type="auto"/>
+      <w:tblBorders>
+        <w:top w:val="none" w:sz="0" w:space="0" w:color="auto"/>
+        <w:left w:val="none" w:sz="0" w:space="0" w:color="auto"/>
+        <w:bottom w:val="none" w:sz="0" w:space="0" w:color="auto"/>
+        <w:right w:val="none" w:sz="0" w:space="0" w:color="auto"/>
+        <w:insideH w:val="none" w:sz="0" w:space="0" w:color="auto"/>
+        <w:insideV w:val="none" w:sz="0" w:space="0" w:color="auto"/>
+      </w:tblBorders>
+      <w:tblLook w:val="04A0" w:firstRow="1" w:lastRow="0" w:firstColumn="1" w:lastColumn="0" w:noHBand="0" w:noVBand="1"/>
+    </w:tblPr>
+    <w:tblGrid>
+      <w:gridCol w:w="5035"/>
+      <w:gridCol w:w="5035"/>
+    </w:tblGrid>
+    <w:tr>
+      <w:tc>
+        <w:tcPr>
+          <w:tcW w:w="5035" w:type="dxa"/>
+        </w:tcPr>
+        <w:p>
+          <w:pPr>
+            <w:pStyle w:val="Header"/>
+            <w:rPr>
+              <w:rFonts w:ascii="Times New Roman" w:hAnsi="Times New Roman" w:cs="Times New Roman"/>
+              <w:b/>
+              <w:sz w:val="32"/>
+              <w:szCs w:val="32"/>
+            </w:rPr>
+          </w:pPr>
+          <w:r>
+            <w:rPr>
+              <w:rFonts w:ascii="Times New Roman" w:hAnsi="Times New Roman" w:cs="Times New Roman"/>
+              <w:b/>
+              <w:sz w:val="32"/>
+              <w:szCs w:val="32"/>
+            </w:rPr>
+            <w:t>Spencer Creer</w:t>
+          </w:r>
+        </w:p>
+        <w:p>
+          <w:pPr>
+            <w:pStyle w:val="Header"/>
+            <w:rPr>
+              <w:rFonts w:ascii="Times New Roman" w:hAnsi="Times New Roman" w:cs="Times New Roman"/>
+              <w:sz w:val="20"/>
+              <w:szCs w:val="20"/>
+            </w:rPr>
+          </w:pPr>
+          <w:r>
+            <w:rPr>
+              <w:rFonts w:ascii="Times New Roman" w:hAnsi="Times New Roman" w:cs="Times New Roman"/>
+              <w:sz w:val="20"/>
+              <w:szCs w:val="20"/>
+            </w:rPr>
+            <w:t>4242 W. Old Orchard Ln. Cedar Hills, UT 84062</w:t>
+          </w:r>
+        </w:p>
+        <w:p>
+          <w:pPr>
+            <w:pStyle w:val="Header"/>
+            <w:rPr>
+              <w:rFonts w:ascii="Times New Roman" w:hAnsi="Times New Roman" w:cs="Times New Roman"/>
+              <w:sz w:val="20"/>
+              <w:szCs w:val="20"/>
+            </w:rPr>
+          </w:pPr>
+          <w:r>
+            <w:rPr>
+              <w:rFonts w:ascii="Times New Roman" w:hAnsi="Times New Roman" w:cs="Times New Roman"/>
+              <w:sz w:val="20"/>
+              <w:szCs w:val="20"/>
+            </w:rPr>
+            <w:t>(385) 2</w:t>
+          </w:r>
+          <w:r>
+            <w:rPr>
+              <w:rFonts w:ascii="Times New Roman" w:hAnsi="Times New Roman" w:cs="Times New Roman"/>
+              <w:sz w:val="20"/>
+              <w:szCs w:val="20"/>
+            </w:rPr>
+            <w:t>92</w:t>
+          </w:r>
+          <w:r>
+            <w:rPr>
+              <w:rFonts w:ascii="Times New Roman" w:hAnsi="Times New Roman" w:cs="Times New Roman"/>
+              <w:sz w:val="20"/>
+              <w:szCs w:val="20"/>
+            </w:rPr>
+            <w:t>-</w:t>
+          </w:r>
+          <w:r>
+            <w:rPr>
+              <w:rFonts w:ascii="Times New Roman" w:hAnsi="Times New Roman" w:cs="Times New Roman"/>
+              <w:sz w:val="20"/>
+              <w:szCs w:val="20"/>
+            </w:rPr>
+            <w:t>6306</w:t>
+          </w:r>
+        </w:p>
+      </w:tc>
+      <w:tc>
+        <w:tcPr>
+          <w:tcW w:w="5035" w:type="dxa"/>
+        </w:tcPr>
+        <w:p>
+          <w:pPr>
+            <w:pStyle w:val="Header"/>
+            <w:jc w:val="right"/>
+            <w:rPr>
+              <w:rFonts w:ascii="Times New Roman" w:hAnsi="Times New Roman" w:cs="Times New Roman"/>
+              <w:sz w:val="20"/>
+              <w:szCs w:val="20"/>
+            </w:rPr>
+          </w:pPr>
+          <w:r>
+            <w:rPr>
+              <w:rFonts w:ascii="Times New Roman" w:hAnsi="Times New Roman" w:cs="Times New Roman"/>
+              <w:sz w:val="20"/>
+              <w:szCs w:val="20"/>
+            </w:rPr>
+            <w:t>spencercreer@gmail.com</w:t>
+          </w:r>
+        </w:p>
+        <w:p>
+          <w:pPr>
+            <w:pStyle w:val="Header"/>
+            <w:jc w:val="right"/>
+            <w:rPr>
+              <w:rFonts w:ascii="Times New Roman" w:hAnsi="Times New Roman" w:cs="Times New Roman"/>
+              <w:sz w:val="20"/>
+              <w:szCs w:val="20"/>
+            </w:rPr>
+          </w:pPr>
+          <w:r>
+            <w:rPr>
+              <w:rFonts w:ascii="Times New Roman" w:hAnsi="Times New Roman" w:cs="Times New Roman"/>
+              <w:sz w:val="20"/>
+              <w:szCs w:val="20"/>
+            </w:rPr>
+            <w:t>https://github.com/spencercreer</w:t>
+          </w:r>
+        </w:p>
+        <w:p>
+          <w:pPr>
+            <w:pStyle w:val="Header"/>
+            <w:jc w:val="right"/>
+            <w:rPr>
+              <w:rFonts w:ascii="Times New Roman" w:hAnsi="Times New Roman" w:cs="Times New Roman"/>
+              <w:sz w:val="20"/>
+              <w:szCs w:val="20"/>
+            </w:rPr>
+          </w:pPr>
+          <w:r>
+            <w:rPr>
+              <w:rFonts w:ascii="Times New Roman" w:hAnsi="Times New Roman" w:cs="Times New Roman"/>
+              <w:sz w:val="20"/>
+              <w:szCs w:val="20"/>
+            </w:rPr>
+            <w:t>https://spencercreer.github.io/portfolio/</w:t>
+          </w:r>
+        </w:p>
+      </w:tc>
+    </w:tr>
+  </w:tbl>
   <w:p>
     <w:pPr>
       <w:pStyle w:val="Header"/>
       <w:rPr>
         <w:rFonts w:ascii="Times New Roman" w:hAnsi="Times New Roman" w:cs="Times New Roman"/>
-        <w:b/>
-        <w:sz w:val="32"/>
-        <w:szCs w:val="32"/>
+        <w:sz w:val="10"/>
+        <w:szCs w:val="10"/>
       </w:rPr>
     </w:pPr>
-    <w:r>
-      <w:rPr>
-        <w:rFonts w:ascii="Times New Roman" w:hAnsi="Times New Roman" w:cs="Times New Roman"/>
-        <w:b/>
-        <w:sz w:val="32"/>
-        <w:szCs w:val="32"/>
-      </w:rPr>
-      <w:t>Spencer Creer</w:t>
-    </w:r>
-  </w:p>
-  <w:p>
-    <w:pPr>
-      <w:pStyle w:val="Header"/>
-      <w:rPr>
-        <w:rFonts w:ascii="Times New Roman" w:hAnsi="Times New Roman" w:cs="Times New Roman"/>
-        <w:sz w:val="20"/>
-        <w:szCs w:val="20"/>
-      </w:rPr>
-    </w:pPr>
-    <w:r>
-      <w:rPr>
-        <w:rFonts w:ascii="Times New Roman" w:hAnsi="Times New Roman" w:cs="Times New Roman"/>
-        <w:sz w:val="20"/>
-        <w:szCs w:val="20"/>
-      </w:rPr>
-      <w:t>4242 W. Old Orchard Ln. Cedar Hills, UT 84062</w:t>
-    </w:r>
-  </w:p>
-  <w:p>
-    <w:pPr>
-      <w:pStyle w:val="Header"/>
-      <w:rPr>
-        <w:rFonts w:ascii="Times New Roman" w:hAnsi="Times New Roman" w:cs="Times New Roman"/>
-        <w:sz w:val="20"/>
-        <w:szCs w:val="20"/>
-      </w:rPr>
-    </w:pPr>
-    <w:r>
-      <w:rPr>
-        <w:rFonts w:ascii="Times New Roman" w:hAnsi="Times New Roman" w:cs="Times New Roman"/>
-        <w:sz w:val="20"/>
-        <w:szCs w:val="20"/>
-      </w:rPr>
-      <w:t>(385) 225-0026</w:t>
-    </w:r>
-  </w:p>
-  <w:p>
-    <w:pPr>
-      <w:pStyle w:val="Header"/>
-      <w:rPr>
-        <w:rFonts w:ascii="Times New Roman" w:hAnsi="Times New Roman" w:cs="Times New Roman"/>
-        <w:sz w:val="20"/>
-        <w:szCs w:val="20"/>
-      </w:rPr>
-    </w:pPr>
-    <w:r>
-      <w:rPr>
-        <w:rFonts w:ascii="Times New Roman" w:hAnsi="Times New Roman" w:cs="Times New Roman"/>
-        <w:sz w:val="20"/>
-        <w:szCs w:val="20"/>
-      </w:rPr>
-      <w:t>spencercreer@gmail.com</w:t>
-    </w:r>
   </w:p>
 </w:hdr>
 </file>
@@ -2922,6 +3090,27 @@
       <w:rFonts w:ascii="Times New Roman" w:eastAsia="Times New Roman" w:hAnsi="Times New Roman" w:cs="Times New Roman"/>
     </w:rPr>
   </w:style>
+  <w:style w:type="character" w:styleId="Hyperlink">
+    <w:name w:val="Hyperlink"/>
+    <w:basedOn w:val="DefaultParagraphFont"/>
+    <w:uiPriority w:val="99"/>
+    <w:unhideWhenUsed/>
+    <w:rsid w:val="00FA12C7"/>
+    <w:rPr>
+      <w:color w:val="0563C1" w:themeColor="hyperlink"/>
+      <w:u w:val="single"/>
+    </w:rPr>
+  </w:style>
+  <w:style w:type="character" w:styleId="UnresolvedMention">
+    <w:name w:val="Unresolved Mention"/>
+    <w:basedOn w:val="DefaultParagraphFont"/>
+    <w:uiPriority w:val="99"/>
+    <w:rsid w:val="00FA12C7"/>
+    <w:rPr>
+      <w:color w:val="605E5C"/>
+      <w:shd w:val="clear" w:color="auto" w:fill="E1DFDD"/>
+    </w:rPr>
+  </w:style>
 </w:styles>
 </file>
 

</xml_diff>